<commit_message>
Levantamento de Requisitos modificado
Melhorado o levantamento de requisitos
</commit_message>
<xml_diff>
--- a/Análise & Modelagem/Análise & Modelagem.docx
+++ b/Análise & Modelagem/Análise & Modelagem.docx
@@ -19,123 +19,181 @@
     </w:p>
     <w:p>
       <w:r>
-        <w:t>Ao iniciar aplicação, o usuário terá a sua disposição uma interf</w:t>
-      </w:r>
-      <w:r>
-        <w:t xml:space="preserve">ace que mostrará de forma organizada suas opções de escolha para conversão. Além disso, o usuário poderá avaliar sua utilização do aplicativo, reportando erros e enviando sugestões para implementação na aplicação. </w:t>
+        <w:t xml:space="preserve">Ao iniciar aplicação, o usuário terá a sua disposição uma interface que mostrará de forma organizada suas opções de escolha para conversão. Além disso, o usuário poderá avaliar sua utilização do aplicativo, reportando erros e enviando sugestões para implementação na aplicação. </w:t>
       </w:r>
     </w:p>
     <w:p>
       <w:r>
-        <w:t>O Analista de Sistema será responsável pe</w:t>
-      </w:r>
-      <w:r>
-        <w:t>lo levantamento de requisitos. O gerente será responsável pela modelagem de negócio, análise e projeto.</w:t>
+        <w:t>O Analista de Sistema será responsável pelo levantamento de requisitos. O gerente será responsável pela modelagem de negócio, análise e projeto.</w:t>
       </w:r>
     </w:p>
     <w:p>
       <w:r>
-        <w:t>Os desenvolvedores serão os responsáveis pela implementação, testes, implantação, gerência de configuração e manutenções,  e eventuais novas atualizaçõe</w:t>
-      </w:r>
-      <w:r>
-        <w:t>s na aplicação.</w:t>
+        <w:t>Os desenvolvedores serão os responsáveis pela implementação, testes, implantação, gerência de configuração e manutenções,  e eventuais novas atualizações na aplicação.</w:t>
       </w:r>
     </w:p>
     <w:p/>
-    <w:p/>
+    <w:p>
+      <w:bookmarkStart w:id="1" w:name="_GoBack"/>
+      <w:bookmarkEnd w:id="1"/>
+    </w:p>
     <w:p/>
     <w:p>
       <w:pPr>
-        <w:pStyle w:val="Ttulo1"/>
+        <w:spacing w:line="240" w:lineRule="auto"/>
+        <w:rPr>
+          <w:rFonts w:ascii="Times New Roman" w:eastAsia="Times New Roman" w:hAnsi="Times New Roman" w:cs="Times New Roman"/>
+          <w:sz w:val="24"/>
+          <w:szCs w:val="24"/>
+        </w:rPr>
       </w:pPr>
-      <w:bookmarkStart w:id="1" w:name="_glzgyh55maam" w:colFirst="0" w:colLast="0"/>
-      <w:bookmarkEnd w:id="1"/>
+      <w:bookmarkStart w:id="2" w:name="_glzgyh55maam" w:colFirst="0" w:colLast="0"/>
+      <w:bookmarkEnd w:id="2"/>
       <w:r>
-        <w:t>Levantamento de Requisitos</w:t>
+        <w:rPr>
+          <w:rFonts w:eastAsia="Times New Roman"/>
+          <w:color w:val="000000"/>
+          <w:sz w:val="36"/>
+          <w:szCs w:val="36"/>
+        </w:rPr>
+        <w:t>Requisitos funcionais</w:t>
       </w:r>
     </w:p>
     <w:p>
       <w:pPr>
-        <w:ind w:firstLine="720"/>
+        <w:spacing w:line="240" w:lineRule="auto"/>
+        <w:rPr>
+          <w:rFonts w:ascii="Times New Roman" w:eastAsia="Times New Roman" w:hAnsi="Times New Roman" w:cs="Times New Roman"/>
+          <w:sz w:val="24"/>
+          <w:szCs w:val="24"/>
+        </w:rPr>
       </w:pPr>
-      <w:r>
-        <w:t xml:space="preserve">. </w:t>
-      </w:r>
     </w:p>
     <w:tbl>
       <w:tblPr>
-        <w:tblStyle w:val="a"/>
-        <w:tblW w:w="9029" w:type="dxa"/>
-        <w:tblInd w:w="100" w:type="dxa"/>
-        <w:tblBorders>
-          <w:top w:val="single" w:sz="8" w:space="0" w:color="000000"/>
-          <w:left w:val="single" w:sz="8" w:space="0" w:color="000000"/>
-          <w:bottom w:val="single" w:sz="8" w:space="0" w:color="000000"/>
-          <w:right w:val="single" w:sz="8" w:space="0" w:color="000000"/>
-          <w:insideH w:val="single" w:sz="8" w:space="0" w:color="000000"/>
-          <w:insideV w:val="single" w:sz="8" w:space="0" w:color="000000"/>
-        </w:tblBorders>
-        <w:tblLayout w:type="fixed"/>
-        <w:tblLook w:val="0600" w:firstRow="0" w:lastRow="0" w:firstColumn="0" w:lastColumn="0" w:noHBand="1" w:noVBand="1"/>
+        <w:tblW w:w="9026" w:type="dxa"/>
+        <w:tblCellMar>
+          <w:top w:w="15" w:type="dxa"/>
+          <w:left w:w="15" w:type="dxa"/>
+          <w:bottom w:w="15" w:type="dxa"/>
+          <w:right w:w="15" w:type="dxa"/>
+        </w:tblCellMar>
+        <w:tblLook w:val="04A0" w:firstRow="1" w:lastRow="0" w:firstColumn="1" w:lastColumn="0" w:noHBand="0" w:noVBand="1"/>
       </w:tblPr>
       <w:tblGrid>
-        <w:gridCol w:w="4514"/>
-        <w:gridCol w:w="4515"/>
+        <w:gridCol w:w="959"/>
+        <w:gridCol w:w="2038"/>
+        <w:gridCol w:w="6029"/>
       </w:tblGrid>
       <w:tr>
         <w:tc>
           <w:tcPr>
-            <w:tcW w:w="4514" w:type="dxa"/>
-            <w:shd w:val="clear" w:color="auto" w:fill="auto"/>
-            <w:tcMar>
-              <w:top w:w="100" w:type="dxa"/>
-              <w:left w:w="100" w:type="dxa"/>
-              <w:bottom w:w="100" w:type="dxa"/>
-              <w:right w:w="100" w:type="dxa"/>
-            </w:tcMar>
-          </w:tcPr>
-          <w:p>
-            <w:pPr>
-              <w:widowControl w:val="0"/>
-              <w:pBdr>
-                <w:top w:val="nil"/>
-                <w:left w:val="nil"/>
-                <w:bottom w:val="nil"/>
-                <w:right w:val="nil"/>
-                <w:between w:val="nil"/>
-              </w:pBdr>
-              <w:spacing w:line="240" w:lineRule="auto"/>
-            </w:pPr>
-            <w:r>
-              <w:t>Atores</w:t>
-            </w:r>
-          </w:p>
-        </w:tc>
-        <w:tc>
-          <w:tcPr>
-            <w:tcW w:w="4514" w:type="dxa"/>
-            <w:shd w:val="clear" w:color="auto" w:fill="auto"/>
-            <w:tcMar>
-              <w:top w:w="100" w:type="dxa"/>
-              <w:left w:w="100" w:type="dxa"/>
-              <w:bottom w:w="100" w:type="dxa"/>
-              <w:right w:w="100" w:type="dxa"/>
-            </w:tcMar>
-          </w:tcPr>
-          <w:p>
-            <w:pPr>
-              <w:widowControl w:val="0"/>
-              <w:pBdr>
-                <w:top w:val="nil"/>
-                <w:left w:val="nil"/>
-                <w:bottom w:val="nil"/>
-                <w:right w:val="nil"/>
-                <w:between w:val="nil"/>
-              </w:pBdr>
-              <w:spacing w:line="240" w:lineRule="auto"/>
-            </w:pPr>
-            <w:r>
-              <w:t>Requisitos</w:t>
+            <w:tcW w:w="0" w:type="auto"/>
+            <w:tcBorders>
+              <w:top w:val="single" w:sz="8" w:space="0" w:color="000000"/>
+              <w:left w:val="single" w:sz="8" w:space="0" w:color="000000"/>
+              <w:bottom w:val="single" w:sz="8" w:space="0" w:color="000000"/>
+              <w:right w:val="single" w:sz="8" w:space="0" w:color="000000"/>
+            </w:tcBorders>
+            <w:tcMar>
+              <w:top w:w="100" w:type="dxa"/>
+              <w:left w:w="100" w:type="dxa"/>
+              <w:bottom w:w="100" w:type="dxa"/>
+              <w:right w:w="100" w:type="dxa"/>
+            </w:tcMar>
+            <w:hideMark/>
+          </w:tcPr>
+          <w:p>
+            <w:pPr>
+              <w:spacing w:line="240" w:lineRule="auto"/>
+              <w:rPr>
+                <w:rFonts w:ascii="Times New Roman" w:eastAsia="Times New Roman" w:hAnsi="Times New Roman" w:cs="Times New Roman"/>
+                <w:sz w:val="24"/>
+                <w:szCs w:val="24"/>
+              </w:rPr>
+            </w:pPr>
+            <w:r>
+              <w:rPr>
+                <w:rFonts w:eastAsia="Times New Roman"/>
+                <w:color w:val="000000"/>
+                <w:sz w:val="28"/>
+                <w:szCs w:val="28"/>
+              </w:rPr>
+              <w:t>Ator</w:t>
+            </w:r>
+          </w:p>
+        </w:tc>
+        <w:tc>
+          <w:tcPr>
+            <w:tcW w:w="0" w:type="auto"/>
+            <w:tcBorders>
+              <w:top w:val="single" w:sz="8" w:space="0" w:color="000000"/>
+              <w:left w:val="single" w:sz="8" w:space="0" w:color="000000"/>
+              <w:bottom w:val="single" w:sz="8" w:space="0" w:color="000000"/>
+              <w:right w:val="single" w:sz="8" w:space="0" w:color="000000"/>
+            </w:tcBorders>
+            <w:tcMar>
+              <w:top w:w="100" w:type="dxa"/>
+              <w:left w:w="100" w:type="dxa"/>
+              <w:bottom w:w="100" w:type="dxa"/>
+              <w:right w:w="100" w:type="dxa"/>
+            </w:tcMar>
+            <w:hideMark/>
+          </w:tcPr>
+          <w:p>
+            <w:pPr>
+              <w:spacing w:line="240" w:lineRule="auto"/>
+              <w:rPr>
+                <w:rFonts w:ascii="Times New Roman" w:eastAsia="Times New Roman" w:hAnsi="Times New Roman" w:cs="Times New Roman"/>
+                <w:sz w:val="24"/>
+                <w:szCs w:val="24"/>
+              </w:rPr>
+            </w:pPr>
+            <w:r>
+              <w:rPr>
+                <w:rFonts w:eastAsia="Times New Roman"/>
+                <w:color w:val="000000"/>
+                <w:sz w:val="28"/>
+                <w:szCs w:val="28"/>
+              </w:rPr>
+              <w:t>Nome da ação</w:t>
+            </w:r>
+          </w:p>
+        </w:tc>
+        <w:tc>
+          <w:tcPr>
+            <w:tcW w:w="0" w:type="auto"/>
+            <w:tcBorders>
+              <w:top w:val="single" w:sz="8" w:space="0" w:color="000000"/>
+              <w:left w:val="single" w:sz="8" w:space="0" w:color="000000"/>
+              <w:bottom w:val="single" w:sz="8" w:space="0" w:color="000000"/>
+              <w:right w:val="single" w:sz="8" w:space="0" w:color="000000"/>
+            </w:tcBorders>
+            <w:tcMar>
+              <w:top w:w="100" w:type="dxa"/>
+              <w:left w:w="100" w:type="dxa"/>
+              <w:bottom w:w="100" w:type="dxa"/>
+              <w:right w:w="100" w:type="dxa"/>
+            </w:tcMar>
+            <w:hideMark/>
+          </w:tcPr>
+          <w:p>
+            <w:pPr>
+              <w:spacing w:line="240" w:lineRule="auto"/>
+              <w:rPr>
+                <w:rFonts w:ascii="Times New Roman" w:eastAsia="Times New Roman" w:hAnsi="Times New Roman" w:cs="Times New Roman"/>
+                <w:sz w:val="24"/>
+                <w:szCs w:val="24"/>
+              </w:rPr>
+            </w:pPr>
+            <w:r>
+              <w:rPr>
+                <w:rFonts w:eastAsia="Times New Roman"/>
+                <w:color w:val="000000"/>
+                <w:sz w:val="28"/>
+                <w:szCs w:val="28"/>
+              </w:rPr>
+              <w:t>Descrição</w:t>
             </w:r>
           </w:p>
         </w:tc>
@@ -143,89 +201,122 @@
       <w:tr>
         <w:tc>
           <w:tcPr>
-            <w:tcW w:w="4514" w:type="dxa"/>
-            <w:shd w:val="clear" w:color="auto" w:fill="auto"/>
-            <w:tcMar>
-              <w:top w:w="100" w:type="dxa"/>
-              <w:left w:w="100" w:type="dxa"/>
-              <w:bottom w:w="100" w:type="dxa"/>
-              <w:right w:w="100" w:type="dxa"/>
-            </w:tcMar>
-          </w:tcPr>
-          <w:p>
-            <w:pPr>
-              <w:widowControl w:val="0"/>
-              <w:pBdr>
-                <w:top w:val="nil"/>
-                <w:left w:val="nil"/>
-                <w:bottom w:val="nil"/>
-                <w:right w:val="nil"/>
-                <w:between w:val="nil"/>
-              </w:pBdr>
-              <w:spacing w:line="240" w:lineRule="auto"/>
-            </w:pPr>
-            <w:r>
-              <w:t xml:space="preserve">Usuário </w:t>
-            </w:r>
-          </w:p>
-        </w:tc>
-        <w:tc>
-          <w:tcPr>
-            <w:tcW w:w="4514" w:type="dxa"/>
-            <w:shd w:val="clear" w:color="auto" w:fill="auto"/>
-            <w:tcMar>
-              <w:top w:w="100" w:type="dxa"/>
-              <w:left w:w="100" w:type="dxa"/>
-              <w:bottom w:w="100" w:type="dxa"/>
-              <w:right w:w="100" w:type="dxa"/>
-            </w:tcMar>
-          </w:tcPr>
-          <w:p>
-            <w:pPr>
-              <w:widowControl w:val="0"/>
-              <w:pBdr>
-                <w:top w:val="nil"/>
-                <w:left w:val="nil"/>
-                <w:bottom w:val="nil"/>
-                <w:right w:val="nil"/>
-                <w:between w:val="nil"/>
-              </w:pBdr>
-              <w:spacing w:line="240" w:lineRule="auto"/>
-            </w:pPr>
-            <w:r>
-              <w:t>•Inserir medida</w:t>
-            </w:r>
-          </w:p>
-          <w:p>
-            <w:pPr>
-              <w:widowControl w:val="0"/>
-              <w:pBdr>
-                <w:top w:val="nil"/>
-                <w:left w:val="nil"/>
-                <w:bottom w:val="nil"/>
-                <w:right w:val="nil"/>
-                <w:between w:val="nil"/>
-              </w:pBdr>
-              <w:spacing w:line="240" w:lineRule="auto"/>
-            </w:pPr>
-            <w:r>
-              <w:t>•Selecionar tipo de medida</w:t>
-            </w:r>
-          </w:p>
-          <w:p>
-            <w:pPr>
-              <w:widowControl w:val="0"/>
-              <w:pBdr>
-                <w:top w:val="nil"/>
-                <w:left w:val="nil"/>
-                <w:bottom w:val="nil"/>
-                <w:right w:val="nil"/>
-                <w:between w:val="nil"/>
-              </w:pBdr>
-              <w:spacing w:line="240" w:lineRule="auto"/>
-            </w:pPr>
-            <w:r>
-              <w:t>•Feedback de funcionalidade e satisfação</w:t>
+            <w:tcW w:w="0" w:type="auto"/>
+            <w:tcBorders>
+              <w:top w:val="single" w:sz="8" w:space="0" w:color="000000"/>
+              <w:left w:val="single" w:sz="8" w:space="0" w:color="000000"/>
+              <w:bottom w:val="single" w:sz="8" w:space="0" w:color="000000"/>
+              <w:right w:val="single" w:sz="8" w:space="0" w:color="000000"/>
+            </w:tcBorders>
+            <w:tcMar>
+              <w:top w:w="100" w:type="dxa"/>
+              <w:left w:w="100" w:type="dxa"/>
+              <w:bottom w:w="100" w:type="dxa"/>
+              <w:right w:w="100" w:type="dxa"/>
+            </w:tcMar>
+            <w:hideMark/>
+          </w:tcPr>
+          <w:p>
+            <w:pPr>
+              <w:spacing w:line="240" w:lineRule="auto"/>
+              <w:rPr>
+                <w:rFonts w:ascii="Times New Roman" w:eastAsia="Times New Roman" w:hAnsi="Times New Roman" w:cs="Times New Roman"/>
+                <w:sz w:val="24"/>
+                <w:szCs w:val="24"/>
+              </w:rPr>
+            </w:pPr>
+            <w:r>
+              <w:rPr>
+                <w:rFonts w:eastAsia="Times New Roman"/>
+                <w:color w:val="000000"/>
+              </w:rPr>
+              <w:t>Usuário</w:t>
+            </w:r>
+          </w:p>
+        </w:tc>
+        <w:tc>
+          <w:tcPr>
+            <w:tcW w:w="0" w:type="auto"/>
+            <w:tcBorders>
+              <w:top w:val="single" w:sz="8" w:space="0" w:color="000000"/>
+              <w:left w:val="single" w:sz="8" w:space="0" w:color="000000"/>
+              <w:bottom w:val="single" w:sz="8" w:space="0" w:color="000000"/>
+              <w:right w:val="single" w:sz="8" w:space="0" w:color="000000"/>
+            </w:tcBorders>
+            <w:tcMar>
+              <w:top w:w="100" w:type="dxa"/>
+              <w:left w:w="100" w:type="dxa"/>
+              <w:bottom w:w="100" w:type="dxa"/>
+              <w:right w:w="100" w:type="dxa"/>
+            </w:tcMar>
+            <w:hideMark/>
+          </w:tcPr>
+          <w:p>
+            <w:pPr>
+              <w:spacing w:line="240" w:lineRule="auto"/>
+              <w:rPr>
+                <w:rFonts w:ascii="Times New Roman" w:eastAsia="Times New Roman" w:hAnsi="Times New Roman" w:cs="Times New Roman"/>
+                <w:sz w:val="24"/>
+                <w:szCs w:val="24"/>
+              </w:rPr>
+            </w:pPr>
+            <w:r>
+              <w:rPr>
+                <w:rFonts w:eastAsia="Times New Roman"/>
+                <w:color w:val="000000"/>
+              </w:rPr>
+              <w:t>Clicar em conversor de distância</w:t>
+            </w:r>
+          </w:p>
+        </w:tc>
+        <w:tc>
+          <w:tcPr>
+            <w:tcW w:w="0" w:type="auto"/>
+            <w:tcBorders>
+              <w:top w:val="single" w:sz="8" w:space="0" w:color="000000"/>
+              <w:left w:val="single" w:sz="8" w:space="0" w:color="000000"/>
+              <w:bottom w:val="single" w:sz="8" w:space="0" w:color="000000"/>
+              <w:right w:val="single" w:sz="8" w:space="0" w:color="000000"/>
+            </w:tcBorders>
+            <w:tcMar>
+              <w:top w:w="100" w:type="dxa"/>
+              <w:left w:w="100" w:type="dxa"/>
+              <w:bottom w:w="100" w:type="dxa"/>
+              <w:right w:w="100" w:type="dxa"/>
+            </w:tcMar>
+            <w:hideMark/>
+          </w:tcPr>
+          <w:p>
+            <w:pPr>
+              <w:spacing w:line="240" w:lineRule="auto"/>
+              <w:rPr>
+                <w:rFonts w:ascii="Times New Roman" w:eastAsia="Times New Roman" w:hAnsi="Times New Roman" w:cs="Times New Roman"/>
+                <w:sz w:val="24"/>
+                <w:szCs w:val="24"/>
+              </w:rPr>
+            </w:pPr>
+            <w:r>
+              <w:rPr>
+                <w:rFonts w:eastAsia="Times New Roman"/>
+                <w:color w:val="000000"/>
+              </w:rPr>
+              <w:t xml:space="preserve">Ao clique do usuário, o app irá direcionar o utilizador </w:t>
+            </w:r>
+            <w:proofErr w:type="gramStart"/>
+            <w:r>
+              <w:rPr>
+                <w:rFonts w:eastAsia="Times New Roman"/>
+                <w:color w:val="000000"/>
+              </w:rPr>
+              <w:t>para  uma</w:t>
+            </w:r>
+            <w:proofErr w:type="gramEnd"/>
+            <w:r>
+              <w:rPr>
+                <w:rFonts w:eastAsia="Times New Roman"/>
+                <w:color w:val="000000"/>
+              </w:rPr>
+              <w:t xml:space="preserve"> tela na qual poderá ser escolhido o valor que o mesmo quer que seja convertido em outras unidades de distância.</w:t>
             </w:r>
           </w:p>
         </w:tc>
@@ -233,73 +324,245 @@
       <w:tr>
         <w:tc>
           <w:tcPr>
-            <w:tcW w:w="4514" w:type="dxa"/>
-            <w:shd w:val="clear" w:color="auto" w:fill="auto"/>
-            <w:tcMar>
-              <w:top w:w="100" w:type="dxa"/>
-              <w:left w:w="100" w:type="dxa"/>
-              <w:bottom w:w="100" w:type="dxa"/>
-              <w:right w:w="100" w:type="dxa"/>
-            </w:tcMar>
-          </w:tcPr>
-          <w:p>
-            <w:pPr>
-              <w:widowControl w:val="0"/>
-              <w:pBdr>
-                <w:top w:val="nil"/>
-                <w:left w:val="nil"/>
-                <w:bottom w:val="nil"/>
-                <w:right w:val="nil"/>
-                <w:between w:val="nil"/>
-              </w:pBdr>
-              <w:spacing w:line="240" w:lineRule="auto"/>
-            </w:pPr>
-            <w:r>
-              <w:t>Desenvolvedor</w:t>
-            </w:r>
-          </w:p>
-        </w:tc>
-        <w:tc>
-          <w:tcPr>
-            <w:tcW w:w="4514" w:type="dxa"/>
-            <w:shd w:val="clear" w:color="auto" w:fill="auto"/>
-            <w:tcMar>
-              <w:top w:w="100" w:type="dxa"/>
-              <w:left w:w="100" w:type="dxa"/>
-              <w:bottom w:w="100" w:type="dxa"/>
-              <w:right w:w="100" w:type="dxa"/>
-            </w:tcMar>
-          </w:tcPr>
-          <w:p>
-            <w:pPr>
-              <w:widowControl w:val="0"/>
-              <w:pBdr>
-                <w:top w:val="nil"/>
-                <w:left w:val="nil"/>
-                <w:bottom w:val="nil"/>
-                <w:right w:val="nil"/>
-                <w:between w:val="nil"/>
-              </w:pBdr>
-              <w:spacing w:line="240" w:lineRule="auto"/>
-            </w:pPr>
-            <w:r>
-              <w:t>•Manutenção e correção de bugs/erros</w:t>
-            </w:r>
-          </w:p>
-          <w:p>
-            <w:pPr>
-              <w:widowControl w:val="0"/>
-              <w:pBdr>
-                <w:top w:val="nil"/>
-                <w:left w:val="nil"/>
-                <w:bottom w:val="nil"/>
-                <w:right w:val="nil"/>
-                <w:between w:val="nil"/>
-              </w:pBdr>
-              <w:spacing w:line="240" w:lineRule="auto"/>
-            </w:pPr>
-            <w:r>
-              <w:t>•Implementação de funcionalidades</w:t>
+            <w:tcW w:w="0" w:type="auto"/>
+            <w:tcBorders>
+              <w:top w:val="single" w:sz="8" w:space="0" w:color="000000"/>
+              <w:left w:val="single" w:sz="8" w:space="0" w:color="000000"/>
+              <w:bottom w:val="single" w:sz="8" w:space="0" w:color="000000"/>
+              <w:right w:val="single" w:sz="8" w:space="0" w:color="000000"/>
+            </w:tcBorders>
+            <w:tcMar>
+              <w:top w:w="100" w:type="dxa"/>
+              <w:left w:w="100" w:type="dxa"/>
+              <w:bottom w:w="100" w:type="dxa"/>
+              <w:right w:w="100" w:type="dxa"/>
+            </w:tcMar>
+            <w:hideMark/>
+          </w:tcPr>
+          <w:p>
+            <w:pPr>
+              <w:spacing w:line="240" w:lineRule="auto"/>
+              <w:rPr>
+                <w:rFonts w:ascii="Times New Roman" w:eastAsia="Times New Roman" w:hAnsi="Times New Roman" w:cs="Times New Roman"/>
+                <w:sz w:val="24"/>
+                <w:szCs w:val="24"/>
+              </w:rPr>
+            </w:pPr>
+            <w:r>
+              <w:rPr>
+                <w:rFonts w:eastAsia="Times New Roman"/>
+                <w:color w:val="000000"/>
+              </w:rPr>
+              <w:t>Usuário</w:t>
+            </w:r>
+          </w:p>
+        </w:tc>
+        <w:tc>
+          <w:tcPr>
+            <w:tcW w:w="0" w:type="auto"/>
+            <w:tcBorders>
+              <w:top w:val="single" w:sz="8" w:space="0" w:color="000000"/>
+              <w:left w:val="single" w:sz="8" w:space="0" w:color="000000"/>
+              <w:bottom w:val="single" w:sz="8" w:space="0" w:color="000000"/>
+              <w:right w:val="single" w:sz="8" w:space="0" w:color="000000"/>
+            </w:tcBorders>
+            <w:tcMar>
+              <w:top w:w="100" w:type="dxa"/>
+              <w:left w:w="100" w:type="dxa"/>
+              <w:bottom w:w="100" w:type="dxa"/>
+              <w:right w:w="100" w:type="dxa"/>
+            </w:tcMar>
+            <w:hideMark/>
+          </w:tcPr>
+          <w:p>
+            <w:pPr>
+              <w:spacing w:line="240" w:lineRule="auto"/>
+              <w:rPr>
+                <w:rFonts w:ascii="Times New Roman" w:eastAsia="Times New Roman" w:hAnsi="Times New Roman" w:cs="Times New Roman"/>
+                <w:sz w:val="24"/>
+                <w:szCs w:val="24"/>
+              </w:rPr>
+            </w:pPr>
+            <w:r>
+              <w:rPr>
+                <w:rFonts w:eastAsia="Times New Roman"/>
+                <w:color w:val="000000"/>
+              </w:rPr>
+              <w:t>Clicar em conversor de velocidade</w:t>
+            </w:r>
+          </w:p>
+        </w:tc>
+        <w:tc>
+          <w:tcPr>
+            <w:tcW w:w="0" w:type="auto"/>
+            <w:tcBorders>
+              <w:top w:val="single" w:sz="8" w:space="0" w:color="000000"/>
+              <w:left w:val="single" w:sz="8" w:space="0" w:color="000000"/>
+              <w:bottom w:val="single" w:sz="8" w:space="0" w:color="000000"/>
+              <w:right w:val="single" w:sz="8" w:space="0" w:color="000000"/>
+            </w:tcBorders>
+            <w:tcMar>
+              <w:top w:w="100" w:type="dxa"/>
+              <w:left w:w="100" w:type="dxa"/>
+              <w:bottom w:w="100" w:type="dxa"/>
+              <w:right w:w="100" w:type="dxa"/>
+            </w:tcMar>
+            <w:hideMark/>
+          </w:tcPr>
+          <w:p>
+            <w:pPr>
+              <w:spacing w:line="240" w:lineRule="auto"/>
+              <w:rPr>
+                <w:rFonts w:ascii="Times New Roman" w:eastAsia="Times New Roman" w:hAnsi="Times New Roman" w:cs="Times New Roman"/>
+                <w:sz w:val="24"/>
+                <w:szCs w:val="24"/>
+              </w:rPr>
+            </w:pPr>
+            <w:r>
+              <w:rPr>
+                <w:rFonts w:eastAsia="Times New Roman"/>
+                <w:color w:val="000000"/>
+              </w:rPr>
+              <w:t xml:space="preserve">Ao clique do usuário, o app irá direcionar o utilizador </w:t>
+            </w:r>
+            <w:proofErr w:type="gramStart"/>
+            <w:r>
+              <w:rPr>
+                <w:rFonts w:eastAsia="Times New Roman"/>
+                <w:color w:val="000000"/>
+              </w:rPr>
+              <w:t>para  uma</w:t>
+            </w:r>
+            <w:proofErr w:type="gramEnd"/>
+            <w:r>
+              <w:rPr>
+                <w:rFonts w:eastAsia="Times New Roman"/>
+                <w:color w:val="000000"/>
+              </w:rPr>
+              <w:t xml:space="preserve"> tela na qual poderá ser escolhido o valor que o mesmo quer que seja convertido em outras unidades de velocidade.</w:t>
+            </w:r>
+          </w:p>
+        </w:tc>
+      </w:tr>
+      <w:tr>
+        <w:tc>
+          <w:tcPr>
+            <w:tcW w:w="0" w:type="auto"/>
+            <w:tcBorders>
+              <w:top w:val="single" w:sz="8" w:space="0" w:color="000000"/>
+              <w:left w:val="single" w:sz="8" w:space="0" w:color="000000"/>
+              <w:bottom w:val="single" w:sz="8" w:space="0" w:color="000000"/>
+              <w:right w:val="single" w:sz="8" w:space="0" w:color="000000"/>
+            </w:tcBorders>
+            <w:tcMar>
+              <w:top w:w="100" w:type="dxa"/>
+              <w:left w:w="100" w:type="dxa"/>
+              <w:bottom w:w="100" w:type="dxa"/>
+              <w:right w:w="100" w:type="dxa"/>
+            </w:tcMar>
+            <w:hideMark/>
+          </w:tcPr>
+          <w:p>
+            <w:pPr>
+              <w:spacing w:line="240" w:lineRule="auto"/>
+              <w:rPr>
+                <w:rFonts w:ascii="Times New Roman" w:eastAsia="Times New Roman" w:hAnsi="Times New Roman" w:cs="Times New Roman"/>
+                <w:sz w:val="24"/>
+                <w:szCs w:val="24"/>
+              </w:rPr>
+            </w:pPr>
+            <w:r>
+              <w:rPr>
+                <w:rFonts w:eastAsia="Times New Roman"/>
+                <w:color w:val="000000"/>
+              </w:rPr>
+              <w:t>Usuário</w:t>
+            </w:r>
+          </w:p>
+        </w:tc>
+        <w:tc>
+          <w:tcPr>
+            <w:tcW w:w="0" w:type="auto"/>
+            <w:tcBorders>
+              <w:top w:val="single" w:sz="8" w:space="0" w:color="000000"/>
+              <w:left w:val="single" w:sz="8" w:space="0" w:color="000000"/>
+              <w:bottom w:val="single" w:sz="8" w:space="0" w:color="000000"/>
+              <w:right w:val="single" w:sz="8" w:space="0" w:color="000000"/>
+            </w:tcBorders>
+            <w:tcMar>
+              <w:top w:w="100" w:type="dxa"/>
+              <w:left w:w="100" w:type="dxa"/>
+              <w:bottom w:w="100" w:type="dxa"/>
+              <w:right w:w="100" w:type="dxa"/>
+            </w:tcMar>
+            <w:hideMark/>
+          </w:tcPr>
+          <w:p>
+            <w:pPr>
+              <w:spacing w:line="240" w:lineRule="auto"/>
+              <w:rPr>
+                <w:rFonts w:ascii="Times New Roman" w:eastAsia="Times New Roman" w:hAnsi="Times New Roman" w:cs="Times New Roman"/>
+                <w:sz w:val="24"/>
+                <w:szCs w:val="24"/>
+              </w:rPr>
+            </w:pPr>
+            <w:r>
+              <w:rPr>
+                <w:rFonts w:eastAsia="Times New Roman"/>
+                <w:color w:val="000000"/>
+              </w:rPr>
+              <w:t>Clicar em conversor de temperatura</w:t>
+            </w:r>
+          </w:p>
+        </w:tc>
+        <w:tc>
+          <w:tcPr>
+            <w:tcW w:w="0" w:type="auto"/>
+            <w:tcBorders>
+              <w:top w:val="single" w:sz="8" w:space="0" w:color="000000"/>
+              <w:left w:val="single" w:sz="8" w:space="0" w:color="000000"/>
+              <w:bottom w:val="single" w:sz="8" w:space="0" w:color="000000"/>
+              <w:right w:val="single" w:sz="8" w:space="0" w:color="000000"/>
+            </w:tcBorders>
+            <w:tcMar>
+              <w:top w:w="100" w:type="dxa"/>
+              <w:left w:w="100" w:type="dxa"/>
+              <w:bottom w:w="100" w:type="dxa"/>
+              <w:right w:w="100" w:type="dxa"/>
+            </w:tcMar>
+            <w:hideMark/>
+          </w:tcPr>
+          <w:p>
+            <w:pPr>
+              <w:spacing w:line="240" w:lineRule="auto"/>
+              <w:rPr>
+                <w:rFonts w:ascii="Times New Roman" w:eastAsia="Times New Roman" w:hAnsi="Times New Roman" w:cs="Times New Roman"/>
+                <w:sz w:val="24"/>
+                <w:szCs w:val="24"/>
+              </w:rPr>
+            </w:pPr>
+            <w:r>
+              <w:rPr>
+                <w:rFonts w:eastAsia="Times New Roman"/>
+                <w:color w:val="000000"/>
+              </w:rPr>
+              <w:t xml:space="preserve">Ao clique do usuário, o app irá direcionar o utilizador </w:t>
+            </w:r>
+            <w:proofErr w:type="gramStart"/>
+            <w:r>
+              <w:rPr>
+                <w:rFonts w:eastAsia="Times New Roman"/>
+                <w:color w:val="000000"/>
+              </w:rPr>
+              <w:t>para  uma</w:t>
+            </w:r>
+            <w:proofErr w:type="gramEnd"/>
+            <w:r>
+              <w:rPr>
+                <w:rFonts w:eastAsia="Times New Roman"/>
+                <w:color w:val="000000"/>
+              </w:rPr>
+              <w:t xml:space="preserve"> tela na qual poderá ser escolhido o valor que o mesmo quer que seja convertido em outras unidades de temperatura</w:t>
             </w:r>
           </w:p>
         </w:tc>
@@ -307,183 +570,490 @@
     </w:tbl>
     <w:p>
       <w:pPr>
-        <w:ind w:firstLine="720"/>
+        <w:spacing w:line="240" w:lineRule="auto"/>
+        <w:rPr>
+          <w:rFonts w:ascii="Times New Roman" w:eastAsia="Times New Roman" w:hAnsi="Times New Roman" w:cs="Times New Roman"/>
+          <w:sz w:val="24"/>
+          <w:szCs w:val="24"/>
+        </w:rPr>
+      </w:pPr>
+    </w:p>
+    <w:p>
+      <w:pPr>
+        <w:spacing w:line="240" w:lineRule="auto"/>
+        <w:rPr>
+          <w:rFonts w:ascii="Times New Roman" w:eastAsia="Times New Roman" w:hAnsi="Times New Roman" w:cs="Times New Roman"/>
+          <w:sz w:val="24"/>
+          <w:szCs w:val="24"/>
+        </w:rPr>
+      </w:pPr>
+      <w:r>
+        <w:rPr>
+          <w:rFonts w:eastAsia="Times New Roman"/>
+          <w:color w:val="000000"/>
+          <w:sz w:val="36"/>
+          <w:szCs w:val="36"/>
+        </w:rPr>
+        <w:t>Requisitos não funcionais</w:t>
+      </w:r>
+    </w:p>
+    <w:p>
+      <w:pPr>
+        <w:spacing w:line="240" w:lineRule="auto"/>
+        <w:rPr>
+          <w:rFonts w:ascii="Times New Roman" w:eastAsia="Times New Roman" w:hAnsi="Times New Roman" w:cs="Times New Roman"/>
+          <w:sz w:val="24"/>
+          <w:szCs w:val="24"/>
+        </w:rPr>
       </w:pPr>
     </w:p>
     <w:tbl>
       <w:tblPr>
-        <w:tblStyle w:val="a0"/>
-        <w:tblW w:w="9029" w:type="dxa"/>
-        <w:tblInd w:w="100" w:type="dxa"/>
-        <w:tblBorders>
-          <w:top w:val="single" w:sz="8" w:space="0" w:color="000000"/>
-          <w:left w:val="single" w:sz="8" w:space="0" w:color="000000"/>
-          <w:bottom w:val="single" w:sz="8" w:space="0" w:color="000000"/>
-          <w:right w:val="single" w:sz="8" w:space="0" w:color="000000"/>
-          <w:insideH w:val="single" w:sz="8" w:space="0" w:color="000000"/>
-          <w:insideV w:val="single" w:sz="8" w:space="0" w:color="000000"/>
-        </w:tblBorders>
-        <w:tblLayout w:type="fixed"/>
-        <w:tblLook w:val="0600" w:firstRow="0" w:lastRow="0" w:firstColumn="0" w:lastColumn="0" w:noHBand="1" w:noVBand="1"/>
+        <w:tblW w:w="9026" w:type="dxa"/>
+        <w:tblCellMar>
+          <w:top w:w="15" w:type="dxa"/>
+          <w:left w:w="15" w:type="dxa"/>
+          <w:bottom w:w="15" w:type="dxa"/>
+          <w:right w:w="15" w:type="dxa"/>
+        </w:tblCellMar>
+        <w:tblLook w:val="04A0" w:firstRow="1" w:lastRow="0" w:firstColumn="1" w:lastColumn="0" w:noHBand="0" w:noVBand="1"/>
       </w:tblPr>
       <w:tblGrid>
-        <w:gridCol w:w="4514"/>
-        <w:gridCol w:w="4515"/>
+        <w:gridCol w:w="1705"/>
+        <w:gridCol w:w="2272"/>
+        <w:gridCol w:w="5049"/>
       </w:tblGrid>
       <w:tr>
         <w:tc>
           <w:tcPr>
-            <w:tcW w:w="4514" w:type="dxa"/>
-            <w:shd w:val="clear" w:color="auto" w:fill="auto"/>
-            <w:tcMar>
-              <w:top w:w="100" w:type="dxa"/>
-              <w:left w:w="100" w:type="dxa"/>
-              <w:bottom w:w="100" w:type="dxa"/>
-              <w:right w:w="100" w:type="dxa"/>
-            </w:tcMar>
-          </w:tcPr>
-          <w:p>
-            <w:pPr>
-              <w:widowControl w:val="0"/>
-              <w:pBdr>
-                <w:top w:val="nil"/>
-                <w:left w:val="nil"/>
-                <w:bottom w:val="nil"/>
-                <w:right w:val="nil"/>
-                <w:between w:val="nil"/>
-              </w:pBdr>
-              <w:spacing w:line="240" w:lineRule="auto"/>
-            </w:pPr>
-            <w:r>
-              <w:t xml:space="preserve">Analista de Sistema </w:t>
-            </w:r>
-          </w:p>
-        </w:tc>
-        <w:tc>
-          <w:tcPr>
-            <w:tcW w:w="4514" w:type="dxa"/>
-            <w:shd w:val="clear" w:color="auto" w:fill="auto"/>
-            <w:tcMar>
-              <w:top w:w="100" w:type="dxa"/>
-              <w:left w:w="100" w:type="dxa"/>
-              <w:bottom w:w="100" w:type="dxa"/>
-              <w:right w:w="100" w:type="dxa"/>
-            </w:tcMar>
-          </w:tcPr>
-          <w:p>
-            <w:pPr>
-              <w:widowControl w:val="0"/>
-              <w:pBdr>
-                <w:top w:val="nil"/>
-                <w:left w:val="nil"/>
-                <w:bottom w:val="nil"/>
-                <w:right w:val="nil"/>
-                <w:between w:val="nil"/>
-              </w:pBdr>
-              <w:spacing w:line="240" w:lineRule="auto"/>
-            </w:pPr>
-          </w:p>
-          <w:p>
-            <w:pPr>
-              <w:widowControl w:val="0"/>
-              <w:pBdr>
-                <w:top w:val="nil"/>
-                <w:left w:val="nil"/>
-                <w:bottom w:val="nil"/>
-                <w:right w:val="nil"/>
-                <w:between w:val="nil"/>
-              </w:pBdr>
-              <w:spacing w:line="240" w:lineRule="auto"/>
-            </w:pPr>
-            <w:r>
-              <w:t>- levantamento de requisitos</w:t>
-            </w:r>
-          </w:p>
-          <w:p>
-            <w:pPr>
-              <w:widowControl w:val="0"/>
-              <w:pBdr>
-                <w:top w:val="nil"/>
-                <w:left w:val="nil"/>
-                <w:bottom w:val="nil"/>
-                <w:right w:val="nil"/>
-                <w:between w:val="nil"/>
-              </w:pBdr>
-              <w:spacing w:line="240" w:lineRule="auto"/>
-            </w:pPr>
+            <w:tcW w:w="0" w:type="auto"/>
+            <w:tcBorders>
+              <w:top w:val="single" w:sz="8" w:space="0" w:color="000000"/>
+              <w:left w:val="single" w:sz="8" w:space="0" w:color="000000"/>
+              <w:bottom w:val="single" w:sz="8" w:space="0" w:color="000000"/>
+              <w:right w:val="single" w:sz="8" w:space="0" w:color="000000"/>
+            </w:tcBorders>
+            <w:tcMar>
+              <w:top w:w="100" w:type="dxa"/>
+              <w:left w:w="100" w:type="dxa"/>
+              <w:bottom w:w="100" w:type="dxa"/>
+              <w:right w:w="100" w:type="dxa"/>
+            </w:tcMar>
+            <w:hideMark/>
+          </w:tcPr>
+          <w:p>
+            <w:pPr>
+              <w:spacing w:line="240" w:lineRule="auto"/>
+              <w:rPr>
+                <w:rFonts w:ascii="Times New Roman" w:eastAsia="Times New Roman" w:hAnsi="Times New Roman" w:cs="Times New Roman"/>
+                <w:sz w:val="24"/>
+                <w:szCs w:val="24"/>
+              </w:rPr>
+            </w:pPr>
+            <w:r>
+              <w:rPr>
+                <w:rFonts w:eastAsia="Times New Roman"/>
+                <w:color w:val="000000"/>
+                <w:sz w:val="28"/>
+                <w:szCs w:val="28"/>
+              </w:rPr>
+              <w:t>Ator</w:t>
+            </w:r>
+          </w:p>
+        </w:tc>
+        <w:tc>
+          <w:tcPr>
+            <w:tcW w:w="0" w:type="auto"/>
+            <w:tcBorders>
+              <w:top w:val="single" w:sz="8" w:space="0" w:color="000000"/>
+              <w:left w:val="single" w:sz="8" w:space="0" w:color="000000"/>
+              <w:bottom w:val="single" w:sz="8" w:space="0" w:color="000000"/>
+              <w:right w:val="single" w:sz="8" w:space="0" w:color="000000"/>
+            </w:tcBorders>
+            <w:tcMar>
+              <w:top w:w="100" w:type="dxa"/>
+              <w:left w:w="100" w:type="dxa"/>
+              <w:bottom w:w="100" w:type="dxa"/>
+              <w:right w:w="100" w:type="dxa"/>
+            </w:tcMar>
+            <w:hideMark/>
+          </w:tcPr>
+          <w:p>
+            <w:pPr>
+              <w:spacing w:line="240" w:lineRule="auto"/>
+              <w:rPr>
+                <w:rFonts w:ascii="Times New Roman" w:eastAsia="Times New Roman" w:hAnsi="Times New Roman" w:cs="Times New Roman"/>
+                <w:sz w:val="24"/>
+                <w:szCs w:val="24"/>
+              </w:rPr>
+            </w:pPr>
+            <w:r>
+              <w:rPr>
+                <w:rFonts w:eastAsia="Times New Roman"/>
+                <w:color w:val="000000"/>
+                <w:sz w:val="28"/>
+                <w:szCs w:val="28"/>
+              </w:rPr>
+              <w:t>Nome da ação</w:t>
+            </w:r>
+          </w:p>
+        </w:tc>
+        <w:tc>
+          <w:tcPr>
+            <w:tcW w:w="0" w:type="auto"/>
+            <w:tcBorders>
+              <w:top w:val="single" w:sz="8" w:space="0" w:color="000000"/>
+              <w:left w:val="single" w:sz="8" w:space="0" w:color="000000"/>
+              <w:bottom w:val="single" w:sz="8" w:space="0" w:color="000000"/>
+              <w:right w:val="single" w:sz="8" w:space="0" w:color="000000"/>
+            </w:tcBorders>
+            <w:tcMar>
+              <w:top w:w="100" w:type="dxa"/>
+              <w:left w:w="100" w:type="dxa"/>
+              <w:bottom w:w="100" w:type="dxa"/>
+              <w:right w:w="100" w:type="dxa"/>
+            </w:tcMar>
+            <w:hideMark/>
+          </w:tcPr>
+          <w:p>
+            <w:pPr>
+              <w:spacing w:line="240" w:lineRule="auto"/>
+              <w:rPr>
+                <w:rFonts w:ascii="Times New Roman" w:eastAsia="Times New Roman" w:hAnsi="Times New Roman" w:cs="Times New Roman"/>
+                <w:sz w:val="24"/>
+                <w:szCs w:val="24"/>
+              </w:rPr>
+            </w:pPr>
+            <w:r>
+              <w:rPr>
+                <w:rFonts w:eastAsia="Times New Roman"/>
+                <w:color w:val="000000"/>
+                <w:sz w:val="28"/>
+                <w:szCs w:val="28"/>
+              </w:rPr>
+              <w:t xml:space="preserve">Descrição </w:t>
+            </w:r>
           </w:p>
         </w:tc>
       </w:tr>
       <w:tr>
         <w:tc>
           <w:tcPr>
-            <w:tcW w:w="4514" w:type="dxa"/>
-            <w:shd w:val="clear" w:color="auto" w:fill="auto"/>
-            <w:tcMar>
-              <w:top w:w="100" w:type="dxa"/>
-              <w:left w:w="100" w:type="dxa"/>
-              <w:bottom w:w="100" w:type="dxa"/>
-              <w:right w:w="100" w:type="dxa"/>
-            </w:tcMar>
-          </w:tcPr>
-          <w:p>
-            <w:pPr>
-              <w:widowControl w:val="0"/>
-              <w:pBdr>
-                <w:top w:val="nil"/>
-                <w:left w:val="nil"/>
-                <w:bottom w:val="nil"/>
-                <w:right w:val="nil"/>
-                <w:between w:val="nil"/>
-              </w:pBdr>
-              <w:spacing w:line="240" w:lineRule="auto"/>
-            </w:pPr>
-            <w:r>
-              <w:t>Gerente</w:t>
-            </w:r>
-          </w:p>
-        </w:tc>
-        <w:tc>
-          <w:tcPr>
-            <w:tcW w:w="4514" w:type="dxa"/>
-            <w:shd w:val="clear" w:color="auto" w:fill="auto"/>
-            <w:tcMar>
-              <w:top w:w="100" w:type="dxa"/>
-              <w:left w:w="100" w:type="dxa"/>
-              <w:bottom w:w="100" w:type="dxa"/>
-              <w:right w:w="100" w:type="dxa"/>
-            </w:tcMar>
-          </w:tcPr>
-          <w:p>
-            <w:pPr>
-              <w:widowControl w:val="0"/>
-              <w:pBdr>
-                <w:top w:val="nil"/>
-                <w:left w:val="nil"/>
-                <w:bottom w:val="nil"/>
-                <w:right w:val="nil"/>
-                <w:between w:val="nil"/>
-              </w:pBdr>
-              <w:spacing w:line="240" w:lineRule="auto"/>
-            </w:pPr>
-            <w:r>
-              <w:t>- modelagem de negócio</w:t>
-            </w:r>
-          </w:p>
-          <w:p>
-            <w:pPr>
-              <w:widowControl w:val="0"/>
-              <w:pBdr>
-                <w:top w:val="nil"/>
-                <w:left w:val="nil"/>
-                <w:bottom w:val="nil"/>
-                <w:right w:val="nil"/>
-                <w:between w:val="nil"/>
-              </w:pBdr>
-              <w:spacing w:line="240" w:lineRule="auto"/>
-            </w:pPr>
-            <w:r>
-              <w:t>- análise e projeto</w:t>
+            <w:tcW w:w="0" w:type="auto"/>
+            <w:tcBorders>
+              <w:top w:val="single" w:sz="8" w:space="0" w:color="000000"/>
+              <w:left w:val="single" w:sz="8" w:space="0" w:color="000000"/>
+              <w:bottom w:val="single" w:sz="8" w:space="0" w:color="000000"/>
+              <w:right w:val="single" w:sz="8" w:space="0" w:color="000000"/>
+            </w:tcBorders>
+            <w:tcMar>
+              <w:top w:w="100" w:type="dxa"/>
+              <w:left w:w="100" w:type="dxa"/>
+              <w:bottom w:w="100" w:type="dxa"/>
+              <w:right w:w="100" w:type="dxa"/>
+            </w:tcMar>
+            <w:hideMark/>
+          </w:tcPr>
+          <w:p>
+            <w:pPr>
+              <w:spacing w:line="240" w:lineRule="auto"/>
+              <w:rPr>
+                <w:rFonts w:ascii="Times New Roman" w:eastAsia="Times New Roman" w:hAnsi="Times New Roman" w:cs="Times New Roman"/>
+                <w:sz w:val="24"/>
+                <w:szCs w:val="24"/>
+              </w:rPr>
+            </w:pPr>
+            <w:r>
+              <w:rPr>
+                <w:rFonts w:eastAsia="Times New Roman"/>
+                <w:color w:val="000000"/>
+              </w:rPr>
+              <w:t>Engenheiro de Software</w:t>
+            </w:r>
+          </w:p>
+        </w:tc>
+        <w:tc>
+          <w:tcPr>
+            <w:tcW w:w="0" w:type="auto"/>
+            <w:tcBorders>
+              <w:top w:val="single" w:sz="8" w:space="0" w:color="000000"/>
+              <w:left w:val="single" w:sz="8" w:space="0" w:color="000000"/>
+              <w:bottom w:val="single" w:sz="8" w:space="0" w:color="000000"/>
+              <w:right w:val="single" w:sz="8" w:space="0" w:color="000000"/>
+            </w:tcBorders>
+            <w:tcMar>
+              <w:top w:w="100" w:type="dxa"/>
+              <w:left w:w="100" w:type="dxa"/>
+              <w:bottom w:w="100" w:type="dxa"/>
+              <w:right w:w="100" w:type="dxa"/>
+            </w:tcMar>
+            <w:hideMark/>
+          </w:tcPr>
+          <w:p>
+            <w:pPr>
+              <w:spacing w:line="240" w:lineRule="auto"/>
+              <w:rPr>
+                <w:rFonts w:ascii="Times New Roman" w:eastAsia="Times New Roman" w:hAnsi="Times New Roman" w:cs="Times New Roman"/>
+                <w:sz w:val="24"/>
+                <w:szCs w:val="24"/>
+              </w:rPr>
+            </w:pPr>
+            <w:r>
+              <w:rPr>
+                <w:rFonts w:eastAsia="Times New Roman"/>
+                <w:color w:val="000000"/>
+              </w:rPr>
+              <w:t>Gerenciar e planejar</w:t>
+            </w:r>
+          </w:p>
+        </w:tc>
+        <w:tc>
+          <w:tcPr>
+            <w:tcW w:w="0" w:type="auto"/>
+            <w:tcBorders>
+              <w:top w:val="single" w:sz="8" w:space="0" w:color="000000"/>
+              <w:left w:val="single" w:sz="8" w:space="0" w:color="000000"/>
+              <w:bottom w:val="single" w:sz="8" w:space="0" w:color="000000"/>
+              <w:right w:val="single" w:sz="8" w:space="0" w:color="000000"/>
+            </w:tcBorders>
+            <w:tcMar>
+              <w:top w:w="100" w:type="dxa"/>
+              <w:left w:w="100" w:type="dxa"/>
+              <w:bottom w:w="100" w:type="dxa"/>
+              <w:right w:w="100" w:type="dxa"/>
+            </w:tcMar>
+            <w:hideMark/>
+          </w:tcPr>
+          <w:p>
+            <w:pPr>
+              <w:spacing w:line="240" w:lineRule="auto"/>
+              <w:rPr>
+                <w:rFonts w:ascii="Times New Roman" w:eastAsia="Times New Roman" w:hAnsi="Times New Roman" w:cs="Times New Roman"/>
+                <w:sz w:val="24"/>
+                <w:szCs w:val="24"/>
+              </w:rPr>
+            </w:pPr>
+            <w:r>
+              <w:rPr>
+                <w:rFonts w:eastAsia="Times New Roman"/>
+                <w:color w:val="000000"/>
+              </w:rPr>
+              <w:t>Framework para gerenciamento do projeto e disponibilizar guias para planejar, executar, acompanhar e monitorar o projeto.</w:t>
+            </w:r>
+          </w:p>
+        </w:tc>
+      </w:tr>
+      <w:tr>
+        <w:tc>
+          <w:tcPr>
+            <w:tcW w:w="0" w:type="auto"/>
+            <w:tcBorders>
+              <w:top w:val="single" w:sz="8" w:space="0" w:color="000000"/>
+              <w:left w:val="single" w:sz="8" w:space="0" w:color="000000"/>
+              <w:bottom w:val="single" w:sz="8" w:space="0" w:color="000000"/>
+              <w:right w:val="single" w:sz="8" w:space="0" w:color="000000"/>
+            </w:tcBorders>
+            <w:tcMar>
+              <w:top w:w="100" w:type="dxa"/>
+              <w:left w:w="100" w:type="dxa"/>
+              <w:bottom w:w="100" w:type="dxa"/>
+              <w:right w:w="100" w:type="dxa"/>
+            </w:tcMar>
+            <w:hideMark/>
+          </w:tcPr>
+          <w:p>
+            <w:pPr>
+              <w:spacing w:line="240" w:lineRule="auto"/>
+              <w:rPr>
+                <w:rFonts w:ascii="Times New Roman" w:eastAsia="Times New Roman" w:hAnsi="Times New Roman" w:cs="Times New Roman"/>
+                <w:sz w:val="24"/>
+                <w:szCs w:val="24"/>
+              </w:rPr>
+            </w:pPr>
+            <w:r>
+              <w:rPr>
+                <w:rFonts w:eastAsia="Times New Roman"/>
+                <w:color w:val="000000"/>
+              </w:rPr>
+              <w:t>Engenheiro de Software</w:t>
+            </w:r>
+          </w:p>
+        </w:tc>
+        <w:tc>
+          <w:tcPr>
+            <w:tcW w:w="0" w:type="auto"/>
+            <w:tcBorders>
+              <w:top w:val="single" w:sz="8" w:space="0" w:color="000000"/>
+              <w:left w:val="single" w:sz="8" w:space="0" w:color="000000"/>
+              <w:bottom w:val="single" w:sz="8" w:space="0" w:color="000000"/>
+              <w:right w:val="single" w:sz="8" w:space="0" w:color="000000"/>
+            </w:tcBorders>
+            <w:tcMar>
+              <w:top w:w="100" w:type="dxa"/>
+              <w:left w:w="100" w:type="dxa"/>
+              <w:bottom w:w="100" w:type="dxa"/>
+              <w:right w:w="100" w:type="dxa"/>
+            </w:tcMar>
+            <w:hideMark/>
+          </w:tcPr>
+          <w:p>
+            <w:pPr>
+              <w:spacing w:line="240" w:lineRule="auto"/>
+              <w:rPr>
+                <w:rFonts w:ascii="Times New Roman" w:eastAsia="Times New Roman" w:hAnsi="Times New Roman" w:cs="Times New Roman"/>
+                <w:sz w:val="24"/>
+                <w:szCs w:val="24"/>
+              </w:rPr>
+            </w:pPr>
+            <w:r>
+              <w:rPr>
+                <w:rFonts w:eastAsia="Times New Roman"/>
+                <w:color w:val="000000"/>
+              </w:rPr>
+              <w:t>Gerenciar configurações e mudanças</w:t>
+            </w:r>
+          </w:p>
+        </w:tc>
+        <w:tc>
+          <w:tcPr>
+            <w:tcW w:w="0" w:type="auto"/>
+            <w:tcBorders>
+              <w:top w:val="single" w:sz="8" w:space="0" w:color="000000"/>
+              <w:left w:val="single" w:sz="8" w:space="0" w:color="000000"/>
+              <w:bottom w:val="single" w:sz="8" w:space="0" w:color="000000"/>
+              <w:right w:val="single" w:sz="8" w:space="0" w:color="000000"/>
+            </w:tcBorders>
+            <w:tcMar>
+              <w:top w:w="100" w:type="dxa"/>
+              <w:left w:w="100" w:type="dxa"/>
+              <w:bottom w:w="100" w:type="dxa"/>
+              <w:right w:w="100" w:type="dxa"/>
+            </w:tcMar>
+            <w:hideMark/>
+          </w:tcPr>
+          <w:p>
+            <w:pPr>
+              <w:spacing w:line="240" w:lineRule="auto"/>
+              <w:rPr>
+                <w:rFonts w:ascii="Times New Roman" w:eastAsia="Times New Roman" w:hAnsi="Times New Roman" w:cs="Times New Roman"/>
+                <w:sz w:val="24"/>
+                <w:szCs w:val="24"/>
+              </w:rPr>
+            </w:pPr>
+            <w:r>
+              <w:rPr>
+                <w:rFonts w:eastAsia="Times New Roman"/>
+                <w:color w:val="000000"/>
+              </w:rPr>
+              <w:t>Controlar os artefatos produzidos no desenvolvimento do projeto.</w:t>
+            </w:r>
+          </w:p>
+        </w:tc>
+      </w:tr>
+      <w:tr>
+        <w:tc>
+          <w:tcPr>
+            <w:tcW w:w="0" w:type="auto"/>
+            <w:tcBorders>
+              <w:top w:val="single" w:sz="8" w:space="0" w:color="000000"/>
+              <w:left w:val="single" w:sz="8" w:space="0" w:color="000000"/>
+              <w:bottom w:val="single" w:sz="8" w:space="0" w:color="000000"/>
+              <w:right w:val="single" w:sz="8" w:space="0" w:color="000000"/>
+            </w:tcBorders>
+            <w:tcMar>
+              <w:top w:w="100" w:type="dxa"/>
+              <w:left w:w="100" w:type="dxa"/>
+              <w:bottom w:w="100" w:type="dxa"/>
+              <w:right w:w="100" w:type="dxa"/>
+            </w:tcMar>
+            <w:hideMark/>
+          </w:tcPr>
+          <w:p>
+            <w:pPr>
+              <w:spacing w:line="240" w:lineRule="auto"/>
+              <w:rPr>
+                <w:rFonts w:ascii="Times New Roman" w:eastAsia="Times New Roman" w:hAnsi="Times New Roman" w:cs="Times New Roman"/>
+                <w:sz w:val="24"/>
+                <w:szCs w:val="24"/>
+              </w:rPr>
+            </w:pPr>
+            <w:r>
+              <w:rPr>
+                <w:rFonts w:eastAsia="Times New Roman"/>
+                <w:color w:val="000000"/>
+              </w:rPr>
+              <w:lastRenderedPageBreak/>
+              <w:t>Engenheiro de Software</w:t>
+            </w:r>
+          </w:p>
+        </w:tc>
+        <w:tc>
+          <w:tcPr>
+            <w:tcW w:w="0" w:type="auto"/>
+            <w:tcBorders>
+              <w:top w:val="single" w:sz="8" w:space="0" w:color="000000"/>
+              <w:left w:val="single" w:sz="8" w:space="0" w:color="000000"/>
+              <w:bottom w:val="single" w:sz="8" w:space="0" w:color="000000"/>
+              <w:right w:val="single" w:sz="8" w:space="0" w:color="000000"/>
+            </w:tcBorders>
+            <w:tcMar>
+              <w:top w:w="100" w:type="dxa"/>
+              <w:left w:w="100" w:type="dxa"/>
+              <w:bottom w:w="100" w:type="dxa"/>
+              <w:right w:w="100" w:type="dxa"/>
+            </w:tcMar>
+            <w:hideMark/>
+          </w:tcPr>
+          <w:p>
+            <w:pPr>
+              <w:spacing w:line="240" w:lineRule="auto"/>
+              <w:rPr>
+                <w:rFonts w:ascii="Times New Roman" w:eastAsia="Times New Roman" w:hAnsi="Times New Roman" w:cs="Times New Roman"/>
+                <w:sz w:val="24"/>
+                <w:szCs w:val="24"/>
+              </w:rPr>
+            </w:pPr>
+            <w:r>
+              <w:rPr>
+                <w:rFonts w:eastAsia="Times New Roman"/>
+                <w:color w:val="000000"/>
+              </w:rPr>
+              <w:t>Ambientar</w:t>
+            </w:r>
+          </w:p>
+        </w:tc>
+        <w:tc>
+          <w:tcPr>
+            <w:tcW w:w="0" w:type="auto"/>
+            <w:tcBorders>
+              <w:top w:val="single" w:sz="8" w:space="0" w:color="000000"/>
+              <w:left w:val="single" w:sz="8" w:space="0" w:color="000000"/>
+              <w:bottom w:val="single" w:sz="8" w:space="0" w:color="000000"/>
+              <w:right w:val="single" w:sz="8" w:space="0" w:color="000000"/>
+            </w:tcBorders>
+            <w:tcMar>
+              <w:top w:w="100" w:type="dxa"/>
+              <w:left w:w="100" w:type="dxa"/>
+              <w:bottom w:w="100" w:type="dxa"/>
+              <w:right w:w="100" w:type="dxa"/>
+            </w:tcMar>
+            <w:hideMark/>
+          </w:tcPr>
+          <w:p>
+            <w:pPr>
+              <w:spacing w:line="240" w:lineRule="auto"/>
+              <w:rPr>
+                <w:rFonts w:ascii="Times New Roman" w:eastAsia="Times New Roman" w:hAnsi="Times New Roman" w:cs="Times New Roman"/>
+                <w:sz w:val="24"/>
+                <w:szCs w:val="24"/>
+              </w:rPr>
+            </w:pPr>
+            <w:r>
+              <w:rPr>
+                <w:rFonts w:eastAsia="Times New Roman"/>
+                <w:color w:val="000000"/>
+              </w:rPr>
+              <w:t>Refinar o processo do projeto.</w:t>
             </w:r>
           </w:p>
         </w:tc>
@@ -498,8 +1068,8 @@
       <w:pPr>
         <w:pStyle w:val="Ttulo1"/>
       </w:pPr>
-      <w:bookmarkStart w:id="2" w:name="_24qgbiuz0eze" w:colFirst="0" w:colLast="0"/>
-      <w:bookmarkEnd w:id="2"/>
+      <w:bookmarkStart w:id="3" w:name="_24qgbiuz0eze" w:colFirst="0" w:colLast="0"/>
+      <w:bookmarkEnd w:id="3"/>
     </w:p>
     <w:p/>
     <w:p/>
@@ -510,23 +1080,18 @@
     <w:p>
       <w:pPr>
         <w:pStyle w:val="Ttulo1"/>
-        <w:rPr>
-          <w:lang w:val="pt-BR"/>
-        </w:rPr>
       </w:pPr>
       <w:r>
-        <w:rPr>
-          <w:lang w:val="pt-BR"/>
-        </w:rPr>
-        <w:lastRenderedPageBreak/>
         <w:t>Diagrama de Classe Conceitual</w:t>
       </w:r>
-      <w:bookmarkStart w:id="3" w:name="_GoBack"/>
-      <w:bookmarkEnd w:id="3"/>
     </w:p>
     <w:p/>
     <w:p>
       <w:r>
+        <w:rPr>
+          <w:noProof/>
+        </w:rPr>
+        <w:lastRenderedPageBreak/>
         <w:drawing>
           <wp:inline distT="0" distB="0" distL="0" distR="0" wp14:anchorId="0AC70864" wp14:editId="2E4F4DA1">
             <wp:extent cx="6572958" cy="5676811"/>
@@ -588,7 +1153,7 @@
         <w:rFonts w:ascii="Arial" w:eastAsia="Arial" w:hAnsi="Arial" w:cs="Arial"/>
         <w:sz w:val="22"/>
         <w:szCs w:val="22"/>
-        <w:lang w:eastAsia="pt-BR" w:bidi="ar-SA"/>
+        <w:lang w:val="pt-BR" w:eastAsia="pt-BR" w:bidi="ar-SA"/>
       </w:rPr>
     </w:rPrDefault>
     <w:pPrDefault>
@@ -1230,6 +1795,22 @@
       <w:szCs w:val="40"/>
     </w:rPr>
   </w:style>
+  <w:style w:type="paragraph" w:styleId="NormalWeb">
+    <w:name w:val="Normal (Web)"/>
+    <w:basedOn w:val="Normal"/>
+    <w:uiPriority w:val="99"/>
+    <w:semiHidden/>
+    <w:unhideWhenUsed/>
+    <w:rsid w:val="004F5CD1"/>
+    <w:pPr>
+      <w:spacing w:before="100" w:beforeAutospacing="1" w:after="100" w:afterAutospacing="1" w:line="240" w:lineRule="auto"/>
+    </w:pPr>
+    <w:rPr>
+      <w:rFonts w:ascii="Times New Roman" w:eastAsia="Times New Roman" w:hAnsi="Times New Roman" w:cs="Times New Roman"/>
+      <w:sz w:val="24"/>
+      <w:szCs w:val="24"/>
+    </w:rPr>
+  </w:style>
 </w:styles>
 </file>
 

</xml_diff>